<commit_message>
Small edit + pdf
</commit_message>
<xml_diff>
--- a/Euristikos - orientaciniai klausimai.docx
+++ b/Euristikos - orientaciniai klausimai.docx
@@ -44,14 +44,12 @@
                 <w:szCs w:val="24"/>
               </w:rPr>
             </w:pPr>
-            <w:proofErr w:type="spellStart"/>
             <w:r>
               <w:rPr>
                 <w:lang w:val="lt-LT"/>
               </w:rPr>
               <w:t>Euristika</w:t>
             </w:r>
-            <w:proofErr w:type="spellEnd"/>
           </w:p>
         </w:tc>
         <w:tc>
@@ -165,44 +163,18 @@
                 <w:lang w:val="lt-LT"/>
               </w:rPr>
               <w:br/>
-              <w:t>kad pasikeitė būsena? (</w:t>
-            </w:r>
-            <w:proofErr w:type="spellStart"/>
-            <w:r>
-              <w:rPr>
-                <w:rFonts w:ascii="Times New Roman" w:hAnsi="Times New Roman" w:cs="Times New Roman"/>
-                <w:szCs w:val="24"/>
-                <w:lang w:val="lt-LT"/>
-              </w:rPr>
-              <w:t>read</w:t>
-            </w:r>
-            <w:proofErr w:type="spellEnd"/>
-            <w:r>
-              <w:rPr>
-                <w:rFonts w:ascii="Times New Roman" w:hAnsi="Times New Roman" w:cs="Times New Roman"/>
-                <w:szCs w:val="24"/>
-                <w:lang w:val="lt-LT"/>
-              </w:rPr>
-              <w:t xml:space="preserve"> -&gt; </w:t>
-            </w:r>
-            <w:proofErr w:type="spellStart"/>
-            <w:r>
-              <w:rPr>
-                <w:rFonts w:ascii="Times New Roman" w:hAnsi="Times New Roman" w:cs="Times New Roman"/>
-                <w:szCs w:val="24"/>
-                <w:lang w:val="lt-LT"/>
-              </w:rPr>
-              <w:t>edit</w:t>
-            </w:r>
-            <w:proofErr w:type="spellEnd"/>
-            <w:r>
-              <w:rPr>
-                <w:rFonts w:ascii="Times New Roman" w:hAnsi="Times New Roman" w:cs="Times New Roman"/>
-                <w:szCs w:val="24"/>
-                <w:lang w:val="lt-LT"/>
-              </w:rPr>
-              <w:t>)</w:t>
-            </w:r>
+              <w:t xml:space="preserve">kad </w:t>
+            </w:r>
+            <w:r>
+              <w:rPr>
+                <w:rFonts w:ascii="Times New Roman" w:hAnsi="Times New Roman" w:cs="Times New Roman"/>
+                <w:szCs w:val="24"/>
+                <w:lang w:val="lt-LT"/>
+              </w:rPr>
+              <w:t>pasikeitė būsena? (read -&gt; edit) (atsirado naujas mygtukas)</w:t>
+            </w:r>
+            <w:bookmarkStart w:id="0" w:name="_GoBack"/>
+            <w:bookmarkEnd w:id="0"/>
             <w:r>
               <w:rPr>
                 <w:rFonts w:ascii="Times New Roman" w:hAnsi="Times New Roman" w:cs="Times New Roman"/>
@@ -381,8 +353,6 @@
               </w:rPr>
               <w:t>įvesti kokiose vietose</w:t>
             </w:r>
-            <w:bookmarkStart w:id="0" w:name="_GoBack"/>
-            <w:bookmarkEnd w:id="0"/>
             <w:r>
               <w:rPr>
                 <w:lang w:val="lt-LT"/>
@@ -426,23 +396,15 @@
                 <w:b/>
                 <w:lang w:val="lt-LT"/>
               </w:rPr>
-              <w:t xml:space="preserve">Sistema orientuota į vartotojų užduotis. Pagr. ir </w:t>
-            </w:r>
-            <w:proofErr w:type="spellStart"/>
+              <w:t>Sistema orientuota į vartotojų užduotis. Pagr. ir alt. scenarijus.</w:t>
+            </w:r>
             <w:r>
               <w:rPr>
                 <w:b/>
                 <w:lang w:val="lt-LT"/>
               </w:rPr>
-              <w:t>alt</w:t>
-            </w:r>
-            <w:proofErr w:type="spellEnd"/>
-            <w:r>
-              <w:rPr>
-                <w:b/>
-                <w:lang w:val="lt-LT"/>
-              </w:rPr>
-              <w:t>. scenarijus.</w:t>
+              <w:br/>
+              <w:t>Turi netrūkti funkcionalumo alternetyviems scenarijams.</w:t>
             </w:r>
           </w:p>
         </w:tc>
@@ -514,21 +476,7 @@
               <w:rPr>
                 <w:lang w:val="lt-LT"/>
               </w:rPr>
-              <w:t xml:space="preserve"> (</w:t>
-            </w:r>
-            <w:proofErr w:type="spellStart"/>
-            <w:r>
-              <w:rPr>
-                <w:lang w:val="lt-LT"/>
-              </w:rPr>
-              <w:t>undo</w:t>
-            </w:r>
-            <w:proofErr w:type="spellEnd"/>
-            <w:r>
-              <w:rPr>
-                <w:lang w:val="lt-LT"/>
-              </w:rPr>
-              <w:t>)</w:t>
+              <w:t xml:space="preserve"> (undo)</w:t>
             </w:r>
             <w:r>
               <w:rPr>
@@ -652,21 +600,7 @@
                 <w:lang w:val="lt-LT"/>
               </w:rPr>
               <w:br/>
-              <w:t>ką reiškia kokia santrauka (</w:t>
-            </w:r>
-            <w:proofErr w:type="spellStart"/>
-            <w:r>
-              <w:rPr>
-                <w:lang w:val="lt-LT"/>
-              </w:rPr>
-              <w:t>ctrl</w:t>
-            </w:r>
-            <w:proofErr w:type="spellEnd"/>
-            <w:r>
-              <w:rPr>
-                <w:lang w:val="lt-LT"/>
-              </w:rPr>
-              <w:t xml:space="preserve"> + v)?</w:t>
+              <w:t>ką reiškia kokia santrauka (ctrl + v)?</w:t>
             </w:r>
             <w:r>
               <w:rPr>
@@ -784,21 +718,7 @@
               <w:rPr>
                 <w:lang w:val="lt-LT"/>
               </w:rPr>
-              <w:t xml:space="preserve">, </w:t>
-            </w:r>
-            <w:proofErr w:type="spellStart"/>
-            <w:r>
-              <w:rPr>
-                <w:lang w:val="lt-LT"/>
-              </w:rPr>
-              <w:t>tel</w:t>
-            </w:r>
-            <w:proofErr w:type="spellEnd"/>
-            <w:r>
-              <w:rPr>
-                <w:lang w:val="lt-LT"/>
-              </w:rPr>
-              <w:t xml:space="preserve"> numerį, IBAN</w:t>
+              <w:t>, tel numerį, IBAN</w:t>
             </w:r>
             <w:r>
               <w:rPr>
@@ -828,33 +748,19 @@
               <w:rPr>
                 <w:lang w:val="lt-LT"/>
               </w:rPr>
-              <w:t xml:space="preserve">ar atlikai teisingą veiksmą? (kad nebūtų </w:t>
-            </w:r>
-            <w:proofErr w:type="spellStart"/>
-            <w:r>
-              <w:rPr>
-                <w:lang w:val="lt-LT"/>
-              </w:rPr>
-              <w:t>misclick</w:t>
-            </w:r>
-            <w:proofErr w:type="spellEnd"/>
-            <w:r>
-              <w:rPr>
-                <w:lang w:val="lt-LT"/>
-              </w:rPr>
-              <w:t>)</w:t>
-            </w:r>
-            <w:r>
-              <w:rPr>
-                <w:lang w:val="lt-LT"/>
-              </w:rPr>
-              <w:br/>
-            </w:r>
-            <w:r>
-              <w:rPr>
-                <w:lang w:val="lt-LT"/>
-              </w:rPr>
               <w:lastRenderedPageBreak/>
+              <w:t>ar atlikai teisingą veiksmą? (kad nebūtų misclick)</w:t>
+            </w:r>
+            <w:r>
+              <w:rPr>
+                <w:lang w:val="lt-LT"/>
+              </w:rPr>
+              <w:br/>
+            </w:r>
+            <w:r>
+              <w:rPr>
+                <w:lang w:val="lt-LT"/>
+              </w:rPr>
               <w:t>kaip ieškoti? (siūlomi pasirinkimai)</w:t>
             </w:r>
             <w:r>
@@ -886,21 +792,7 @@
                 <w:lang w:val="lt-LT"/>
               </w:rPr>
               <w:br/>
-              <w:t>Vengti galimybės pamiršti, ko buvo siekta (</w:t>
-            </w:r>
-            <w:proofErr w:type="spellStart"/>
-            <w:r>
-              <w:rPr>
-                <w:lang w:val="lt-LT"/>
-              </w:rPr>
-              <w:t>pvz</w:t>
-            </w:r>
-            <w:proofErr w:type="spellEnd"/>
-            <w:r>
-              <w:rPr>
-                <w:lang w:val="lt-LT"/>
-              </w:rPr>
-              <w:t xml:space="preserve"> didelis meniu)</w:t>
+              <w:t>Vengti galimybės pamiršti, ko buvo siekta (pvz didelis meniu)</w:t>
             </w:r>
           </w:p>
         </w:tc>
@@ -994,21 +886,7 @@
               <w:rPr>
                 <w:lang w:val="lt-LT"/>
               </w:rPr>
-              <w:t>koks bus veiksmo rezultatas? („</w:t>
-            </w:r>
-            <w:proofErr w:type="spellStart"/>
-            <w:r>
-              <w:rPr>
-                <w:lang w:val="lt-LT"/>
-              </w:rPr>
-              <w:t>preview</w:t>
-            </w:r>
-            <w:proofErr w:type="spellEnd"/>
-            <w:r>
-              <w:rPr>
-                <w:lang w:val="lt-LT"/>
-              </w:rPr>
-              <w:t>“)</w:t>
+              <w:t>koks bus veiksmo rezultatas? („preview“)</w:t>
             </w:r>
           </w:p>
         </w:tc>
@@ -1089,21 +967,7 @@
               <w:rPr>
                 <w:lang w:val="lt-LT"/>
               </w:rPr>
-              <w:t xml:space="preserve">Ar dažniausiai naudojamos </w:t>
-            </w:r>
-            <w:proofErr w:type="spellStart"/>
-            <w:r>
-              <w:rPr>
-                <w:lang w:val="lt-LT"/>
-              </w:rPr>
-              <w:t>funk</w:t>
-            </w:r>
-            <w:proofErr w:type="spellEnd"/>
-            <w:r>
-              <w:rPr>
-                <w:lang w:val="lt-LT"/>
-              </w:rPr>
-              <w:t>. yra rekomenduojamos, lengviau pasiekiamos?</w:t>
+              <w:t>Ar dažniausiai naudojamos funk. yra rekomenduojamos, lengviau pasiekiamos?</w:t>
             </w:r>
           </w:p>
           <w:p>
@@ -1128,21 +992,7 @@
               <w:rPr>
                 <w:lang w:val="lt-LT"/>
               </w:rPr>
-              <w:t xml:space="preserve"> </w:t>
-            </w:r>
-            <w:proofErr w:type="spellStart"/>
-            <w:r>
-              <w:rPr>
-                <w:lang w:val="lt-LT"/>
-              </w:rPr>
-              <w:t>info</w:t>
-            </w:r>
-            <w:proofErr w:type="spellEnd"/>
-            <w:r>
-              <w:rPr>
-                <w:lang w:val="lt-LT"/>
-              </w:rPr>
-              <w:t xml:space="preserve"> tame pačiame lange.</w:t>
+              <w:t xml:space="preserve"> info tame pačiame lange.</w:t>
             </w:r>
           </w:p>
           <w:p>
@@ -1238,33 +1088,11 @@
                 <w:szCs w:val="24"/>
               </w:rPr>
             </w:pPr>
-            <w:proofErr w:type="spellStart"/>
-            <w:r>
-              <w:rPr>
-                <w:lang w:val="lt-LT"/>
-              </w:rPr>
-              <w:t>Max</w:t>
-            </w:r>
-            <w:proofErr w:type="spellEnd"/>
-            <w:r>
-              <w:rPr>
-                <w:lang w:val="lt-LT"/>
-              </w:rPr>
-              <w:t xml:space="preserve"> 4 šriftai viename </w:t>
-            </w:r>
-            <w:proofErr w:type="spellStart"/>
-            <w:r>
-              <w:rPr>
-                <w:lang w:val="lt-LT"/>
-              </w:rPr>
-              <w:t>psl</w:t>
-            </w:r>
-            <w:proofErr w:type="spellEnd"/>
-            <w:r>
-              <w:rPr>
-                <w:lang w:val="lt-LT"/>
-              </w:rPr>
-              <w:t>,</w:t>
+            <w:r>
+              <w:rPr>
+                <w:lang w:val="lt-LT"/>
+              </w:rPr>
+              <w:t>Max 4 šriftai viename psl,</w:t>
             </w:r>
           </w:p>
           <w:p>
@@ -1321,21 +1149,7 @@
               <w:rPr>
                 <w:lang w:val="lt-LT"/>
               </w:rPr>
-              <w:t xml:space="preserve">Pateikti tik einamajame žingsnyje reikalingą </w:t>
-            </w:r>
-            <w:proofErr w:type="spellStart"/>
-            <w:r>
-              <w:rPr>
-                <w:lang w:val="lt-LT"/>
-              </w:rPr>
-              <w:t>info</w:t>
-            </w:r>
-            <w:proofErr w:type="spellEnd"/>
-            <w:r>
-              <w:rPr>
-                <w:lang w:val="lt-LT"/>
-              </w:rPr>
-              <w:t>,</w:t>
+              <w:t>Pateikti tik einamajame žingsnyje reikalingą info,</w:t>
             </w:r>
           </w:p>
           <w:p>
@@ -1587,21 +1401,7 @@
               <w:rPr>
                 <w:lang w:val="lt-LT"/>
               </w:rPr>
-              <w:t>Užuominos ties mygtukais ir laukais (</w:t>
-            </w:r>
-            <w:proofErr w:type="spellStart"/>
-            <w:r>
-              <w:rPr>
-                <w:lang w:val="lt-LT"/>
-              </w:rPr>
-              <w:t>tooltip</w:t>
-            </w:r>
-            <w:proofErr w:type="spellEnd"/>
-            <w:r>
-              <w:rPr>
-                <w:lang w:val="lt-LT"/>
-              </w:rPr>
-              <w:t>). Gali pateikti pavadinimą, kombinacijas, kontekstinį meniu.</w:t>
+              <w:t>Užuominos ties mygtukais ir laukais (tooltip). Gali pateikti pavadinimą, kombinacijas, kontekstinį meniu.</w:t>
             </w:r>
           </w:p>
           <w:p>
@@ -1620,21 +1420,7 @@
               <w:rPr>
                 <w:lang w:val="lt-LT"/>
               </w:rPr>
-              <w:t>Sudėtingesnėms užduotims naudoti vedlius. (</w:t>
-            </w:r>
-            <w:proofErr w:type="spellStart"/>
-            <w:r>
-              <w:rPr>
-                <w:lang w:val="lt-LT"/>
-              </w:rPr>
-              <w:t>wizard</w:t>
-            </w:r>
-            <w:proofErr w:type="spellEnd"/>
-            <w:r>
-              <w:rPr>
-                <w:lang w:val="lt-LT"/>
-              </w:rPr>
-              <w:t>)</w:t>
+              <w:t>Sudėtingesnėms užduotims naudoti vedlius. (wizard)</w:t>
             </w:r>
           </w:p>
           <w:p>

</xml_diff>